<commit_message>
Updated report and uploaded demonstration video
</commit_message>
<xml_diff>
--- a/Report.docx
+++ b/Report.docx
@@ -42,13 +42,7 @@
         <w:t xml:space="preserve">. A similar study done in 2017 checked </w:t>
       </w:r>
       <w:r>
-        <w:t xml:space="preserve">level of education, income, unemployment rates to determine wealth </w:t>
-      </w:r>
-      <w:r>
-        <w:t>(Wolla &amp; Sullivan, 2017)</w:t>
-      </w:r>
-      <w:r>
-        <w:t xml:space="preserve">. </w:t>
+        <w:t xml:space="preserve">level of education, income, unemployment rates to determine wealth (Wolla &amp; Sullivan, 2017). </w:t>
       </w:r>
     </w:p>
     <w:p>
@@ -555,18 +549,31 @@
         <w:t xml:space="preserve"> using </w:t>
       </w:r>
       <w:proofErr w:type="spellStart"/>
+      <w:proofErr w:type="gramStart"/>
       <w:r>
         <w:t>MinMaxScaler</w:t>
       </w:r>
       <w:proofErr w:type="spellEnd"/>
       <w:r>
-        <w:t>() function</w:t>
-      </w:r>
-      <w:r>
-        <w:t>. As there are many values, not all algorithms will work properly so the functions will need to be standardized.</w:t>
-      </w:r>
-      <w:r>
-        <w:t>. A</w:t>
+        <w:t>(</w:t>
+      </w:r>
+      <w:proofErr w:type="gramEnd"/>
+      <w:r>
+        <w:t>) function</w:t>
+      </w:r>
+      <w:r>
+        <w:t xml:space="preserve">. As there are many values, not all algorithms will work properly so the functions will need to be </w:t>
+      </w:r>
+      <w:proofErr w:type="gramStart"/>
+      <w:r>
+        <w:t>standardized.</w:t>
+      </w:r>
+      <w:r>
+        <w:t>.</w:t>
+      </w:r>
+      <w:proofErr w:type="gramEnd"/>
+      <w:r>
+        <w:t xml:space="preserve"> A</w:t>
       </w:r>
       <w:r>
         <w:t xml:space="preserve">s an example, several classifiers calculate the space between 2 points by the distance. If one in all the options encompasses a broad </w:t>
@@ -599,10 +606,7 @@
         <w:t>that every feature contributes proportionately to the distance</w:t>
       </w:r>
       <w:r>
-        <w:t xml:space="preserve"> </w:t>
-      </w:r>
-      <w:r>
-        <w:t>(Bhandari, 2020)</w:t>
+        <w:t xml:space="preserve"> (Bhandari, 2020)</w:t>
       </w:r>
       <w:r>
         <w:t>.</w:t>
@@ -728,85 +732,84 @@
       <w:r>
         <w:t xml:space="preserve"> generally most applicable to impute a missing numeric feature with zeros, generally a categorical feature’s missing-ness itself is effective data that </w:t>
       </w:r>
+      <w:proofErr w:type="gramStart"/>
       <w:r>
         <w:t>should</w:t>
       </w:r>
       <w:r>
-        <w:t xml:space="preserve"> to be expressly encoded. If this is often the case, most-common-class imputing would cause this data to be lost. Instead, simply replace those values with a price like “Unknown” or “Missing</w:t>
-      </w:r>
-      <w:r>
-        <w:t xml:space="preserve">” </w:t>
-      </w:r>
-      <w:r>
-        <w:t>(Perez, 2020)</w:t>
+        <w:t xml:space="preserve"> to</w:t>
+      </w:r>
+      <w:proofErr w:type="gramEnd"/>
+      <w:r>
+        <w:t xml:space="preserve"> be expressly encoded. If this is often the case, most-common-class imputing would cause this data to be lost. Instead, simply replace those values with a price like “Unknown” or “Missing</w:t>
+      </w:r>
+      <w:r>
+        <w:t>” (Perez, 2020).</w:t>
+      </w:r>
+    </w:p>
+    <w:p>
+      <w:r>
+        <w:t xml:space="preserve">In </w:t>
+      </w:r>
+      <w:r>
+        <w:t>this</w:t>
+      </w:r>
+      <w:r>
+        <w:t xml:space="preserve"> project since the nature of the categorical data or sense of this data is not clear our choice is to use the impute method that replaces the null values with most frequent classes. </w:t>
+      </w:r>
+    </w:p>
+    <w:p>
+      <w:r>
+        <w:t xml:space="preserve">The second step is encoding all the categorical data, </w:t>
+      </w:r>
+      <w:r>
+        <w:t>s</w:t>
+      </w:r>
+      <w:r>
+        <w:t>ince machine learning is predicated on mathematical equations</w:t>
+      </w:r>
+      <w:r>
+        <w:t xml:space="preserve"> or functions</w:t>
+      </w:r>
+      <w:r>
+        <w:t>, it might cause a retardant once we kee</w:t>
+      </w:r>
+      <w:r>
+        <w:t>p categorical variables as is. S</w:t>
+      </w:r>
+      <w:r>
+        <w:t xml:space="preserve">everal algorithms support categorical values while not additional manipulation, however in those cases, </w:t>
+      </w:r>
+      <w:r>
+        <w:t>it is</w:t>
+      </w:r>
+      <w:r>
+        <w:t xml:space="preserve"> still a subject of debate on </w:t>
+      </w:r>
+      <w:r>
+        <w:t>whether</w:t>
+      </w:r>
+      <w:r>
+        <w:t xml:space="preserve"> to cipher the variables or not. The algorithms that </w:t>
+      </w:r>
+      <w:r>
+        <w:t>do not</w:t>
+      </w:r>
+      <w:r>
+        <w:t xml:space="preserve"> support categorical values, </w:t>
+      </w:r>
+      <w:r>
+        <w:t>in that</w:t>
+      </w:r>
+      <w:r>
+        <w:t xml:space="preserve"> case, square measure left with coding </w:t>
+      </w:r>
+      <w:r>
+        <w:t>methods</w:t>
       </w:r>
       <w:r>
         <w:t>.</w:t>
       </w:r>
-    </w:p>
-    <w:p>
-      <w:r>
-        <w:t xml:space="preserve">In </w:t>
-      </w:r>
-      <w:r>
-        <w:t>this</w:t>
-      </w:r>
-      <w:r>
-        <w:t xml:space="preserve"> project since the nature of the categorical data or sense of this data is not clear our choice is to use the impute method that replaces the null values with most frequent classes. </w:t>
-      </w:r>
-    </w:p>
-    <w:p>
-      <w:r>
-        <w:t xml:space="preserve">The second step is encoding all the categorical data, </w:t>
-      </w:r>
-      <w:r>
-        <w:t>s</w:t>
-      </w:r>
-      <w:r>
-        <w:t>ince machine learning is predicated on mathematical equations</w:t>
-      </w:r>
-      <w:r>
-        <w:t xml:space="preserve"> or functions</w:t>
-      </w:r>
-      <w:r>
-        <w:t>, it might cause a retardant once we kee</w:t>
-      </w:r>
-      <w:r>
-        <w:t>p categorical variables as is. S</w:t>
-      </w:r>
-      <w:r>
-        <w:t xml:space="preserve">everal algorithms support categorical values while not additional manipulation, however in those cases, </w:t>
-      </w:r>
-      <w:r>
-        <w:t>it is</w:t>
-      </w:r>
-      <w:r>
-        <w:t xml:space="preserve"> still a subject of debate on </w:t>
-      </w:r>
-      <w:r>
-        <w:t>whether</w:t>
-      </w:r>
-      <w:r>
-        <w:t xml:space="preserve"> to cipher the variables or not. The algorithms that </w:t>
-      </w:r>
-      <w:r>
-        <w:t>do not</w:t>
-      </w:r>
-      <w:r>
-        <w:t xml:space="preserve"> support categorical values, </w:t>
-      </w:r>
-      <w:r>
-        <w:t>in that</w:t>
-      </w:r>
-      <w:r>
-        <w:t xml:space="preserve"> case, square measure left with coding </w:t>
-      </w:r>
-      <w:r>
-        <w:t>methods</w:t>
-      </w:r>
-      <w:r>
-        <w:t>.</w:t>
-      </w:r>
       <w:r>
         <w:t xml:space="preserve"> </w:t>
       </w:r>
@@ -841,7 +844,15 @@
         <w:t>difficult</w:t>
       </w:r>
       <w:r>
-        <w:t xml:space="preserve"> but made simple by using a simple function fit_transform(), this single function performs both these steps.</w:t>
+        <w:t xml:space="preserve"> but made simple by using a simple function fit_</w:t>
+      </w:r>
+      <w:proofErr w:type="gramStart"/>
+      <w:r>
+        <w:t>transform(</w:t>
+      </w:r>
+      <w:proofErr w:type="gramEnd"/>
+      <w:r>
+        <w:t>), this single function performs both these steps.</w:t>
       </w:r>
     </w:p>
     <w:p/>
@@ -874,10 +885,7 @@
         <w:t>. Calculated regression is utilized to depict information and to clarify the connection between one ward binary variable and at least one ostensible, ordinal, stretch or proportion level autonomous variables</w:t>
       </w:r>
       <w:r>
-        <w:t xml:space="preserve"> </w:t>
-      </w:r>
-      <w:r>
-        <w:t>(</w:t>
+        <w:t xml:space="preserve"> (</w:t>
       </w:r>
       <w:r>
         <w:rPr>
@@ -909,10 +917,7 @@
         <w:t>The fundamental goal of the production of a decision tree is to manufacture a training model. This training model is utilized to anticipate/predict the worth or class of the recipient variable. The degree of comprehension of the decision trees algorithms is a lot simpler than the other classification algorithms</w:t>
       </w:r>
       <w:r>
-        <w:t xml:space="preserve"> </w:t>
-      </w:r>
-      <w:r>
-        <w:t>(Donges, 2020)</w:t>
+        <w:t xml:space="preserve"> (Donges, 2020)</w:t>
       </w:r>
       <w:r>
         <w:t>.</w:t>
@@ -1067,14 +1072,27 @@
       <w:r>
         <w:t xml:space="preserve">Figure </w:t>
       </w:r>
-      <w:fldSimple w:instr=" SEQ Figure \* ARABIC ">
-        <w:r>
-          <w:rPr>
-            <w:noProof/>
-          </w:rPr>
-          <w:t>1</w:t>
-        </w:r>
-      </w:fldSimple>
+      <w:r>
+        <w:fldChar w:fldCharType="begin"/>
+      </w:r>
+      <w:r>
+        <w:instrText xml:space="preserve"> SEQ Figure \* ARABIC </w:instrText>
+      </w:r>
+      <w:r>
+        <w:fldChar w:fldCharType="separate"/>
+      </w:r>
+      <w:r>
+        <w:rPr>
+          <w:noProof/>
+        </w:rPr>
+        <w:t>1</w:t>
+      </w:r>
+      <w:r>
+        <w:rPr>
+          <w:noProof/>
+        </w:rPr>
+        <w:fldChar w:fldCharType="end"/>
+      </w:r>
       <w:r>
         <w:t>:</w:t>
       </w:r>
@@ -1160,14 +1178,27 @@
       <w:r>
         <w:t xml:space="preserve">Figure </w:t>
       </w:r>
-      <w:fldSimple w:instr=" SEQ Figure \* ARABIC ">
-        <w:r>
-          <w:rPr>
-            <w:noProof/>
-          </w:rPr>
-          <w:t>2</w:t>
-        </w:r>
-      </w:fldSimple>
+      <w:r>
+        <w:fldChar w:fldCharType="begin"/>
+      </w:r>
+      <w:r>
+        <w:instrText xml:space="preserve"> SEQ Figure \* ARABIC </w:instrText>
+      </w:r>
+      <w:r>
+        <w:fldChar w:fldCharType="separate"/>
+      </w:r>
+      <w:r>
+        <w:rPr>
+          <w:noProof/>
+        </w:rPr>
+        <w:t>2</w:t>
+      </w:r>
+      <w:r>
+        <w:rPr>
+          <w:noProof/>
+        </w:rPr>
+        <w:fldChar w:fldCharType="end"/>
+      </w:r>
       <w:r>
         <w:t>: Relationship status</w:t>
       </w:r>
@@ -1245,14 +1276,27 @@
       <w:r>
         <w:t xml:space="preserve">Figure </w:t>
       </w:r>
-      <w:fldSimple w:instr=" SEQ Figure \* ARABIC ">
-        <w:r>
-          <w:rPr>
-            <w:noProof/>
-          </w:rPr>
-          <w:t>3</w:t>
-        </w:r>
-      </w:fldSimple>
+      <w:r>
+        <w:fldChar w:fldCharType="begin"/>
+      </w:r>
+      <w:r>
+        <w:instrText xml:space="preserve"> SEQ Figure \* ARABIC </w:instrText>
+      </w:r>
+      <w:r>
+        <w:fldChar w:fldCharType="separate"/>
+      </w:r>
+      <w:r>
+        <w:rPr>
+          <w:noProof/>
+        </w:rPr>
+        <w:t>3</w:t>
+      </w:r>
+      <w:r>
+        <w:rPr>
+          <w:noProof/>
+        </w:rPr>
+        <w:fldChar w:fldCharType="end"/>
+      </w:r>
       <w:r>
         <w:t>: Workforce</w:t>
       </w:r>
@@ -1329,14 +1373,27 @@
       <w:r>
         <w:t xml:space="preserve">Figure </w:t>
       </w:r>
-      <w:fldSimple w:instr=" SEQ Figure \* ARABIC ">
-        <w:r>
-          <w:rPr>
-            <w:noProof/>
-          </w:rPr>
-          <w:t>4</w:t>
-        </w:r>
-      </w:fldSimple>
+      <w:r>
+        <w:fldChar w:fldCharType="begin"/>
+      </w:r>
+      <w:r>
+        <w:instrText xml:space="preserve"> SEQ Figure \* ARABIC </w:instrText>
+      </w:r>
+      <w:r>
+        <w:fldChar w:fldCharType="separate"/>
+      </w:r>
+      <w:r>
+        <w:rPr>
+          <w:noProof/>
+        </w:rPr>
+        <w:t>4</w:t>
+      </w:r>
+      <w:r>
+        <w:rPr>
+          <w:noProof/>
+        </w:rPr>
+        <w:fldChar w:fldCharType="end"/>
+      </w:r>
       <w:r>
         <w:t>: Income Frequency</w:t>
       </w:r>
@@ -1414,14 +1471,27 @@
       <w:r>
         <w:t xml:space="preserve">Figure </w:t>
       </w:r>
-      <w:fldSimple w:instr=" SEQ Figure \* ARABIC ">
-        <w:r>
-          <w:rPr>
-            <w:noProof/>
-          </w:rPr>
-          <w:t>5</w:t>
-        </w:r>
-      </w:fldSimple>
+      <w:r>
+        <w:fldChar w:fldCharType="begin"/>
+      </w:r>
+      <w:r>
+        <w:instrText xml:space="preserve"> SEQ Figure \* ARABIC </w:instrText>
+      </w:r>
+      <w:r>
+        <w:fldChar w:fldCharType="separate"/>
+      </w:r>
+      <w:r>
+        <w:rPr>
+          <w:noProof/>
+        </w:rPr>
+        <w:t>5</w:t>
+      </w:r>
+      <w:r>
+        <w:rPr>
+          <w:noProof/>
+        </w:rPr>
+        <w:fldChar w:fldCharType="end"/>
+      </w:r>
       <w:r>
         <w:t>: Occupation</w:t>
       </w:r>
@@ -1503,14 +1573,27 @@
       <w:r>
         <w:t xml:space="preserve">Figure </w:t>
       </w:r>
-      <w:fldSimple w:instr=" SEQ Figure \* ARABIC ">
-        <w:r>
-          <w:rPr>
-            <w:noProof/>
-          </w:rPr>
-          <w:t>6</w:t>
-        </w:r>
-      </w:fldSimple>
+      <w:r>
+        <w:fldChar w:fldCharType="begin"/>
+      </w:r>
+      <w:r>
+        <w:instrText xml:space="preserve"> SEQ Figure \* ARABIC </w:instrText>
+      </w:r>
+      <w:r>
+        <w:fldChar w:fldCharType="separate"/>
+      </w:r>
+      <w:r>
+        <w:rPr>
+          <w:noProof/>
+        </w:rPr>
+        <w:t>6</w:t>
+      </w:r>
+      <w:r>
+        <w:rPr>
+          <w:noProof/>
+        </w:rPr>
+        <w:fldChar w:fldCharType="end"/>
+      </w:r>
       <w:r>
         <w:t>: Income based on Education</w:t>
       </w:r>
@@ -1597,14 +1680,27 @@
       <w:r>
         <w:t xml:space="preserve">Figure </w:t>
       </w:r>
-      <w:fldSimple w:instr=" SEQ Figure \* ARABIC ">
-        <w:r>
-          <w:rPr>
-            <w:noProof/>
-          </w:rPr>
-          <w:t>7</w:t>
-        </w:r>
-      </w:fldSimple>
+      <w:r>
+        <w:fldChar w:fldCharType="begin"/>
+      </w:r>
+      <w:r>
+        <w:instrText xml:space="preserve"> SEQ Figure \* ARABIC </w:instrText>
+      </w:r>
+      <w:r>
+        <w:fldChar w:fldCharType="separate"/>
+      </w:r>
+      <w:r>
+        <w:rPr>
+          <w:noProof/>
+        </w:rPr>
+        <w:t>7</w:t>
+      </w:r>
+      <w:r>
+        <w:rPr>
+          <w:noProof/>
+        </w:rPr>
+        <w:fldChar w:fldCharType="end"/>
+      </w:r>
       <w:r>
         <w:t>: Race</w:t>
       </w:r>
@@ -1686,14 +1782,27 @@
       <w:r>
         <w:t xml:space="preserve">Figure </w:t>
       </w:r>
-      <w:fldSimple w:instr=" SEQ Figure \* ARABIC ">
-        <w:r>
-          <w:rPr>
-            <w:noProof/>
-          </w:rPr>
-          <w:t>8</w:t>
-        </w:r>
-      </w:fldSimple>
+      <w:r>
+        <w:fldChar w:fldCharType="begin"/>
+      </w:r>
+      <w:r>
+        <w:instrText xml:space="preserve"> SEQ Figure \* ARABIC </w:instrText>
+      </w:r>
+      <w:r>
+        <w:fldChar w:fldCharType="separate"/>
+      </w:r>
+      <w:r>
+        <w:rPr>
+          <w:noProof/>
+        </w:rPr>
+        <w:t>8</w:t>
+      </w:r>
+      <w:r>
+        <w:rPr>
+          <w:noProof/>
+        </w:rPr>
+        <w:fldChar w:fldCharType="end"/>
+      </w:r>
       <w:r>
         <w:t>: Income by Country</w:t>
       </w:r>
@@ -1771,14 +1880,27 @@
       <w:r>
         <w:t xml:space="preserve">Figure </w:t>
       </w:r>
-      <w:fldSimple w:instr=" SEQ Figure \* ARABIC ">
-        <w:r>
-          <w:rPr>
-            <w:noProof/>
-          </w:rPr>
-          <w:t>9</w:t>
-        </w:r>
-      </w:fldSimple>
+      <w:r>
+        <w:fldChar w:fldCharType="begin"/>
+      </w:r>
+      <w:r>
+        <w:instrText xml:space="preserve"> SEQ Figure \* ARABIC </w:instrText>
+      </w:r>
+      <w:r>
+        <w:fldChar w:fldCharType="separate"/>
+      </w:r>
+      <w:r>
+        <w:rPr>
+          <w:noProof/>
+        </w:rPr>
+        <w:t>9</w:t>
+      </w:r>
+      <w:r>
+        <w:rPr>
+          <w:noProof/>
+        </w:rPr>
+        <w:fldChar w:fldCharType="end"/>
+      </w:r>
       <w:r>
         <w:t>: Correlation</w:t>
       </w:r>
@@ -1860,14 +1982,27 @@
       <w:r>
         <w:t xml:space="preserve">Figure </w:t>
       </w:r>
-      <w:fldSimple w:instr=" SEQ Figure \* ARABIC ">
-        <w:r>
-          <w:rPr>
-            <w:noProof/>
-          </w:rPr>
-          <w:t>10</w:t>
-        </w:r>
-      </w:fldSimple>
+      <w:r>
+        <w:fldChar w:fldCharType="begin"/>
+      </w:r>
+      <w:r>
+        <w:instrText xml:space="preserve"> SEQ Figure \* ARABIC </w:instrText>
+      </w:r>
+      <w:r>
+        <w:fldChar w:fldCharType="separate"/>
+      </w:r>
+      <w:r>
+        <w:rPr>
+          <w:noProof/>
+        </w:rPr>
+        <w:t>10</w:t>
+      </w:r>
+      <w:r>
+        <w:rPr>
+          <w:noProof/>
+        </w:rPr>
+        <w:fldChar w:fldCharType="end"/>
+      </w:r>
       <w:r>
         <w:t>: Logistic Regression</w:t>
       </w:r>
@@ -1940,14 +2075,27 @@
       <w:r>
         <w:t xml:space="preserve">Figure </w:t>
       </w:r>
-      <w:fldSimple w:instr=" SEQ Figure \* ARABIC ">
-        <w:r>
-          <w:rPr>
-            <w:noProof/>
-          </w:rPr>
-          <w:t>11</w:t>
-        </w:r>
-      </w:fldSimple>
+      <w:r>
+        <w:fldChar w:fldCharType="begin"/>
+      </w:r>
+      <w:r>
+        <w:instrText xml:space="preserve"> SEQ Figure \* ARABIC </w:instrText>
+      </w:r>
+      <w:r>
+        <w:fldChar w:fldCharType="separate"/>
+      </w:r>
+      <w:r>
+        <w:rPr>
+          <w:noProof/>
+        </w:rPr>
+        <w:t>11</w:t>
+      </w:r>
+      <w:r>
+        <w:rPr>
+          <w:noProof/>
+        </w:rPr>
+        <w:fldChar w:fldCharType="end"/>
+      </w:r>
       <w:r>
         <w:t>: Random Forest</w:t>
       </w:r>
@@ -2019,14 +2167,27 @@
       <w:r>
         <w:t xml:space="preserve">Figure </w:t>
       </w:r>
-      <w:fldSimple w:instr=" SEQ Figure \* ARABIC ">
-        <w:r>
-          <w:rPr>
-            <w:noProof/>
-          </w:rPr>
-          <w:t>12</w:t>
-        </w:r>
-      </w:fldSimple>
+      <w:r>
+        <w:fldChar w:fldCharType="begin"/>
+      </w:r>
+      <w:r>
+        <w:instrText xml:space="preserve"> SEQ Figure \* ARABIC </w:instrText>
+      </w:r>
+      <w:r>
+        <w:fldChar w:fldCharType="separate"/>
+      </w:r>
+      <w:r>
+        <w:rPr>
+          <w:noProof/>
+        </w:rPr>
+        <w:t>12</w:t>
+      </w:r>
+      <w:r>
+        <w:rPr>
+          <w:noProof/>
+        </w:rPr>
+        <w:fldChar w:fldCharType="end"/>
+      </w:r>
       <w:r>
         <w:t xml:space="preserve">: Logistic Regression after </w:t>
       </w:r>
@@ -2103,14 +2264,27 @@
       <w:r>
         <w:t xml:space="preserve">Figure </w:t>
       </w:r>
-      <w:fldSimple w:instr=" SEQ Figure \* ARABIC ">
-        <w:r>
-          <w:rPr>
-            <w:noProof/>
-          </w:rPr>
-          <w:t>13</w:t>
-        </w:r>
-      </w:fldSimple>
+      <w:r>
+        <w:fldChar w:fldCharType="begin"/>
+      </w:r>
+      <w:r>
+        <w:instrText xml:space="preserve"> SEQ Figure \* ARABIC </w:instrText>
+      </w:r>
+      <w:r>
+        <w:fldChar w:fldCharType="separate"/>
+      </w:r>
+      <w:r>
+        <w:rPr>
+          <w:noProof/>
+        </w:rPr>
+        <w:t>13</w:t>
+      </w:r>
+      <w:r>
+        <w:rPr>
+          <w:noProof/>
+        </w:rPr>
+        <w:fldChar w:fldCharType="end"/>
+      </w:r>
       <w:r>
         <w:t xml:space="preserve">: Random Forest </w:t>
       </w:r>
@@ -2178,14 +2352,27 @@
       <w:r>
         <w:t xml:space="preserve">Figure </w:t>
       </w:r>
-      <w:fldSimple w:instr=" SEQ Figure \* ARABIC ">
-        <w:r>
-          <w:rPr>
-            <w:noProof/>
-          </w:rPr>
-          <w:t>14</w:t>
-        </w:r>
-      </w:fldSimple>
+      <w:r>
+        <w:fldChar w:fldCharType="begin"/>
+      </w:r>
+      <w:r>
+        <w:instrText xml:space="preserve"> SEQ Figure \* ARABIC </w:instrText>
+      </w:r>
+      <w:r>
+        <w:fldChar w:fldCharType="separate"/>
+      </w:r>
+      <w:r>
+        <w:rPr>
+          <w:noProof/>
+        </w:rPr>
+        <w:t>14</w:t>
+      </w:r>
+      <w:r>
+        <w:rPr>
+          <w:noProof/>
+        </w:rPr>
+        <w:fldChar w:fldCharType="end"/>
+      </w:r>
       <w:r>
         <w:t>: Matrix Evaluations</w:t>
       </w:r>
@@ -2295,6 +2482,11 @@
     </w:p>
     <w:p/>
     <w:p>
+      <w:pPr>
+        <w:rPr>
+          <w:rStyle w:val="Hyperlink"/>
+        </w:rPr>
+      </w:pPr>
       <w:r>
         <w:t xml:space="preserve">Data collected from: </w:t>
       </w:r>
@@ -2308,6 +2500,19 @@
       </w:hyperlink>
     </w:p>
     <w:p>
+      <w:r>
+        <w:t xml:space="preserve">GitHub repository: </w:t>
+      </w:r>
+      <w:hyperlink r:id="rId25" w:history="1">
+        <w:r>
+          <w:rPr>
+            <w:rStyle w:val="Hyperlink"/>
+          </w:rPr>
+          <w:t>https://github.coventry.ac.uk/akhnoukp/6006CEM_2021s1_7982202_PA</w:t>
+        </w:r>
+      </w:hyperlink>
+    </w:p>
+    <w:p>
       <w:pPr>
         <w:pStyle w:val="NormalWeb"/>
         <w:ind w:left="567" w:hanging="567"/>
@@ -2367,13 +2572,7 @@
         <w:t>A Complete Guide to the Random Forest Algorithm</w:t>
       </w:r>
       <w:r>
-        <w:t xml:space="preserve"> [online]available from &lt;https://builtin.com/data-science/random-forest-algorithm&gt; [2</w:t>
-      </w:r>
-      <w:r>
-        <w:t>1</w:t>
-      </w:r>
-      <w:r>
-        <w:t xml:space="preserve"> November 2020] </w:t>
+        <w:t xml:space="preserve"> [online]available from &lt;https://builtin.com/data-science/random-forest-algorithm&gt; [21 November 2020] </w:t>
       </w:r>
     </w:p>
     <w:p>
@@ -2389,7 +2588,23 @@
           <w:i/>
           <w:iCs/>
         </w:rPr>
-        <w:t>Pre-Process Data Like a Pro: Intro to Scikit-Learn Pipelines</w:t>
+        <w:t xml:space="preserve">Pre-Process Data Like </w:t>
+      </w:r>
+      <w:proofErr w:type="gramStart"/>
+      <w:r>
+        <w:rPr>
+          <w:i/>
+          <w:iCs/>
+        </w:rPr>
+        <w:t>a</w:t>
+      </w:r>
+      <w:proofErr w:type="gramEnd"/>
+      <w:r>
+        <w:rPr>
+          <w:i/>
+          <w:iCs/>
+        </w:rPr>
+        <w:t xml:space="preserve"> Pro: Intro to Scikit-Learn Pipelines</w:t>
       </w:r>
       <w:r>
         <w:t xml:space="preserve"> [online]available from &lt;https://towardsdatascience.com/clean-efficient-data-pipelines-with-pythons-sklearn-2472de04c0ea&gt; [27 November 2020] </w:t>
@@ -2428,7 +2643,7 @@
     </w:p>
     <w:p/>
     <w:sectPr>
-      <w:footerReference w:type="default" r:id="rId25"/>
+      <w:footerReference w:type="default" r:id="rId26"/>
       <w:pgSz w:w="12240" w:h="15840"/>
       <w:pgMar w:top="1440" w:right="1440" w:bottom="1440" w:left="1440" w:header="720" w:footer="720" w:gutter="0"/>
       <w:cols w:space="720"/>

</xml_diff>